<commit_message>
hello world restful web service
</commit_message>
<xml_diff>
--- a/week 4/HELLO WORLD RESTful Web Service.docx
+++ b/week 4/HELLO WORLD RESTful Web Service.docx
@@ -7,16 +7,16 @@
         <w:jc w:val="center"/>
         <w:rPr>
           <w:rFonts w:ascii="Arial Rounded MT Bold" w:hAnsi="Arial Rounded MT Bold"/>
-          <w:sz w:val="32"/>
-          <w:szCs w:val="32"/>
+          <w:sz w:val="36"/>
+          <w:szCs w:val="36"/>
           <w:u w:val="single"/>
         </w:rPr>
       </w:pPr>
       <w:r>
         <w:rPr>
           <w:rFonts w:ascii="Arial Rounded MT Bold" w:hAnsi="Arial Rounded MT Bold"/>
-          <w:sz w:val="32"/>
-          <w:szCs w:val="32"/>
+          <w:sz w:val="36"/>
+          <w:szCs w:val="36"/>
           <w:u w:val="single"/>
         </w:rPr>
         <w:t>HELLO WORLD RESTful Web Service</w:t>
@@ -27,8 +27,8 @@
         <w:jc w:val="center"/>
         <w:rPr>
           <w:rFonts w:ascii="Arial Rounded MT Bold" w:hAnsi="Arial Rounded MT Bold"/>
-          <w:sz w:val="32"/>
-          <w:szCs w:val="32"/>
+          <w:sz w:val="36"/>
+          <w:szCs w:val="36"/>
           <w:u w:val="single"/>
         </w:rPr>
       </w:pPr>
@@ -38,8 +38,8 @@
         <w:jc w:val="center"/>
         <w:rPr>
           <w:rFonts w:ascii="Arial Rounded MT Bold" w:hAnsi="Arial Rounded MT Bold"/>
-          <w:sz w:val="32"/>
-          <w:szCs w:val="32"/>
+          <w:sz w:val="36"/>
+          <w:szCs w:val="36"/>
           <w:u w:val="single"/>
         </w:rPr>
       </w:pPr>
@@ -47,15 +47,15 @@
         <w:rPr>
           <w:rFonts w:ascii="Arial Rounded MT Bold" w:hAnsi="Arial Rounded MT Bold"/>
           <w:noProof/>
-          <w:sz w:val="32"/>
-          <w:szCs w:val="32"/>
+          <w:sz w:val="36"/>
+          <w:szCs w:val="36"/>
           <w:u w:val="single"/>
         </w:rPr>
         <w:drawing>
-          <wp:inline distT="0" distB="0" distL="0" distR="0" wp14:anchorId="137D677B" wp14:editId="017BA5CC">
+          <wp:inline distT="0" distB="0" distL="0" distR="0" wp14:anchorId="4F688153" wp14:editId="2BC3AF0F">
             <wp:extent cx="5720080" cy="3219450"/>
             <wp:effectExtent l="0" t="0" r="0" b="0"/>
-            <wp:docPr id="2116134793" name="Picture 1"/>
+            <wp:docPr id="731529199" name="Picture 1"/>
             <wp:cNvGraphicFramePr>
               <a:graphicFrameLocks xmlns:a="http://schemas.openxmlformats.org/drawingml/2006/main" noChangeAspect="1"/>
             </wp:cNvGraphicFramePr>
@@ -106,8 +106,8 @@
         <w:jc w:val="center"/>
         <w:rPr>
           <w:rFonts w:ascii="Arial Rounded MT Bold" w:hAnsi="Arial Rounded MT Bold"/>
-          <w:sz w:val="32"/>
-          <w:szCs w:val="32"/>
+          <w:sz w:val="36"/>
+          <w:szCs w:val="36"/>
           <w:u w:val="single"/>
         </w:rPr>
       </w:pPr>
@@ -117,8 +117,8 @@
         <w:jc w:val="center"/>
         <w:rPr>
           <w:rFonts w:ascii="Arial Rounded MT Bold" w:hAnsi="Arial Rounded MT Bold"/>
-          <w:sz w:val="32"/>
-          <w:szCs w:val="32"/>
+          <w:sz w:val="36"/>
+          <w:szCs w:val="36"/>
           <w:u w:val="single"/>
         </w:rPr>
       </w:pPr>
@@ -126,15 +126,15 @@
         <w:rPr>
           <w:rFonts w:ascii="Arial Rounded MT Bold" w:hAnsi="Arial Rounded MT Bold"/>
           <w:noProof/>
-          <w:sz w:val="32"/>
-          <w:szCs w:val="32"/>
+          <w:sz w:val="36"/>
+          <w:szCs w:val="36"/>
           <w:u w:val="single"/>
         </w:rPr>
         <w:drawing>
-          <wp:inline distT="0" distB="0" distL="0" distR="0" wp14:anchorId="6F222372" wp14:editId="02E0B490">
+          <wp:inline distT="0" distB="0" distL="0" distR="0" wp14:anchorId="415A093C" wp14:editId="7459955B">
             <wp:extent cx="5720080" cy="3219450"/>
             <wp:effectExtent l="0" t="0" r="0" b="0"/>
-            <wp:docPr id="1837983421" name="Picture 2"/>
+            <wp:docPr id="276109316" name="Picture 2"/>
             <wp:cNvGraphicFramePr>
               <a:graphicFrameLocks xmlns:a="http://schemas.openxmlformats.org/drawingml/2006/main" noChangeAspect="1"/>
             </wp:cNvGraphicFramePr>
@@ -185,8 +185,8 @@
         <w:jc w:val="center"/>
         <w:rPr>
           <w:rFonts w:ascii="Arial Rounded MT Bold" w:hAnsi="Arial Rounded MT Bold"/>
-          <w:sz w:val="32"/>
-          <w:szCs w:val="32"/>
+          <w:sz w:val="36"/>
+          <w:szCs w:val="36"/>
           <w:u w:val="single"/>
         </w:rPr>
       </w:pPr>
@@ -196,9 +196,8 @@
         <w:jc w:val="center"/>
         <w:rPr>
           <w:rFonts w:ascii="Arial Rounded MT Bold" w:hAnsi="Arial Rounded MT Bold"/>
-          <w:noProof/>
-          <w:sz w:val="32"/>
-          <w:szCs w:val="32"/>
+          <w:sz w:val="36"/>
+          <w:szCs w:val="36"/>
           <w:u w:val="single"/>
         </w:rPr>
       </w:pPr>
@@ -206,16 +205,16 @@
         <w:rPr>
           <w:rFonts w:ascii="Arial Rounded MT Bold" w:hAnsi="Arial Rounded MT Bold"/>
           <w:noProof/>
-          <w:sz w:val="32"/>
-          <w:szCs w:val="32"/>
+          <w:sz w:val="36"/>
+          <w:szCs w:val="36"/>
           <w:u w:val="single"/>
         </w:rPr>
         <w:lastRenderedPageBreak/>
         <w:drawing>
-          <wp:inline distT="0" distB="0" distL="0" distR="0" wp14:anchorId="0CA3381E" wp14:editId="2109752B">
+          <wp:inline distT="0" distB="0" distL="0" distR="0" wp14:anchorId="124ADEBE" wp14:editId="3CB484DB">
             <wp:extent cx="5720080" cy="3219450"/>
             <wp:effectExtent l="0" t="0" r="0" b="0"/>
-            <wp:docPr id="1360555990" name="Picture 3"/>
+            <wp:docPr id="2022153250" name="Picture 3"/>
             <wp:cNvGraphicFramePr>
               <a:graphicFrameLocks xmlns:a="http://schemas.openxmlformats.org/drawingml/2006/main" noChangeAspect="1"/>
             </wp:cNvGraphicFramePr>
@@ -266,9 +265,8 @@
         <w:jc w:val="center"/>
         <w:rPr>
           <w:rFonts w:ascii="Arial Rounded MT Bold" w:hAnsi="Arial Rounded MT Bold"/>
-          <w:noProof/>
-          <w:sz w:val="32"/>
-          <w:szCs w:val="32"/>
+          <w:sz w:val="36"/>
+          <w:szCs w:val="36"/>
           <w:u w:val="single"/>
         </w:rPr>
       </w:pPr>
@@ -278,8 +276,8 @@
         <w:jc w:val="center"/>
         <w:rPr>
           <w:rFonts w:ascii="Arial Rounded MT Bold" w:hAnsi="Arial Rounded MT Bold"/>
-          <w:sz w:val="32"/>
-          <w:szCs w:val="32"/>
+          <w:sz w:val="36"/>
+          <w:szCs w:val="36"/>
           <w:u w:val="single"/>
         </w:rPr>
       </w:pPr>
@@ -287,15 +285,15 @@
         <w:rPr>
           <w:rFonts w:ascii="Arial Rounded MT Bold" w:hAnsi="Arial Rounded MT Bold"/>
           <w:noProof/>
-          <w:sz w:val="32"/>
-          <w:szCs w:val="32"/>
+          <w:sz w:val="36"/>
+          <w:szCs w:val="36"/>
           <w:u w:val="single"/>
         </w:rPr>
         <w:drawing>
-          <wp:inline distT="0" distB="0" distL="0" distR="0" wp14:anchorId="1283D57D" wp14:editId="3544875B">
+          <wp:inline distT="0" distB="0" distL="0" distR="0" wp14:anchorId="1310366E" wp14:editId="7C5AA68E">
             <wp:extent cx="5720080" cy="3219450"/>
             <wp:effectExtent l="0" t="0" r="0" b="0"/>
-            <wp:docPr id="40737263" name="Picture 5"/>
+            <wp:docPr id="1079330427" name="Picture 4"/>
             <wp:cNvGraphicFramePr>
               <a:graphicFrameLocks xmlns:a="http://schemas.openxmlformats.org/drawingml/2006/main" noChangeAspect="1"/>
             </wp:cNvGraphicFramePr>
@@ -303,7 +301,7 @@
               <a:graphicData uri="http://schemas.openxmlformats.org/drawingml/2006/picture">
                 <pic:pic xmlns:pic="http://schemas.openxmlformats.org/drawingml/2006/picture">
                   <pic:nvPicPr>
-                    <pic:cNvPr id="0" name="Picture 5"/>
+                    <pic:cNvPr id="0" name="Picture 4"/>
                     <pic:cNvPicPr>
                       <a:picLocks noChangeAspect="1" noChangeArrowheads="1"/>
                     </pic:cNvPicPr>
@@ -346,8 +344,8 @@
         <w:jc w:val="center"/>
         <w:rPr>
           <w:rFonts w:ascii="Arial Rounded MT Bold" w:hAnsi="Arial Rounded MT Bold"/>
-          <w:sz w:val="32"/>
-          <w:szCs w:val="32"/>
+          <w:sz w:val="36"/>
+          <w:szCs w:val="36"/>
           <w:u w:val="single"/>
         </w:rPr>
       </w:pPr>
@@ -357,20 +355,25 @@
         <w:jc w:val="center"/>
         <w:rPr>
           <w:rFonts w:ascii="Arial Rounded MT Bold" w:hAnsi="Arial Rounded MT Bold"/>
-          <w:sz w:val="32"/>
-          <w:szCs w:val="32"/>
+          <w:sz w:val="36"/>
+          <w:szCs w:val="36"/>
           <w:u w:val="single"/>
         </w:rPr>
       </w:pPr>
       <w:r>
         <w:rPr>
+          <w:rFonts w:ascii="Arial Rounded MT Bold" w:hAnsi="Arial Rounded MT Bold"/>
           <w:noProof/>
-        </w:rPr>
+          <w:sz w:val="36"/>
+          <w:szCs w:val="36"/>
+          <w:u w:val="single"/>
+        </w:rPr>
+        <w:lastRenderedPageBreak/>
         <w:drawing>
-          <wp:inline distT="0" distB="0" distL="0" distR="0" wp14:anchorId="702860F9" wp14:editId="7E510E2A">
-            <wp:extent cx="5731510" cy="1261745"/>
-            <wp:effectExtent l="0" t="0" r="2540" b="0"/>
-            <wp:docPr id="161873082" name="Picture 6"/>
+          <wp:inline distT="0" distB="0" distL="0" distR="0" wp14:anchorId="0226FB0A" wp14:editId="4AD33B06">
+            <wp:extent cx="5729605" cy="1262380"/>
+            <wp:effectExtent l="0" t="0" r="4445" b="0"/>
+            <wp:docPr id="847210899" name="Picture 5"/>
             <wp:cNvGraphicFramePr>
               <a:graphicFrameLocks xmlns:a="http://schemas.openxmlformats.org/drawingml/2006/main" noChangeAspect="1"/>
             </wp:cNvGraphicFramePr>
@@ -378,7 +381,7 @@
               <a:graphicData uri="http://schemas.openxmlformats.org/drawingml/2006/picture">
                 <pic:pic xmlns:pic="http://schemas.openxmlformats.org/drawingml/2006/picture">
                   <pic:nvPicPr>
-                    <pic:cNvPr id="0" name="Picture 6"/>
+                    <pic:cNvPr id="0" name="Picture 5"/>
                     <pic:cNvPicPr>
                       <a:picLocks noChangeAspect="1" noChangeArrowheads="1"/>
                     </pic:cNvPicPr>
@@ -399,7 +402,7 @@
                   <pic:spPr bwMode="auto">
                     <a:xfrm>
                       <a:off x="0" y="0"/>
-                      <a:ext cx="5731510" cy="1261745"/>
+                      <a:ext cx="5729605" cy="1262380"/>
                     </a:xfrm>
                     <a:prstGeom prst="rect">
                       <a:avLst/>
@@ -421,21 +424,35 @@
         <w:jc w:val="center"/>
         <w:rPr>
           <w:rFonts w:ascii="Arial Rounded MT Bold" w:hAnsi="Arial Rounded MT Bold"/>
-          <w:sz w:val="32"/>
-          <w:szCs w:val="32"/>
+          <w:sz w:val="36"/>
+          <w:szCs w:val="36"/>
+          <w:u w:val="single"/>
+        </w:rPr>
+      </w:pPr>
+    </w:p>
+    <w:p>
+      <w:pPr>
+        <w:jc w:val="center"/>
+        <w:rPr>
+          <w:rFonts w:ascii="Arial Rounded MT Bold" w:hAnsi="Arial Rounded MT Bold"/>
+          <w:sz w:val="36"/>
+          <w:szCs w:val="36"/>
           <w:u w:val="single"/>
         </w:rPr>
       </w:pPr>
       <w:r>
         <w:rPr>
+          <w:rFonts w:ascii="Arial Rounded MT Bold" w:hAnsi="Arial Rounded MT Bold"/>
           <w:noProof/>
-        </w:rPr>
-        <w:lastRenderedPageBreak/>
+          <w:sz w:val="36"/>
+          <w:szCs w:val="36"/>
+          <w:u w:val="single"/>
+        </w:rPr>
         <w:drawing>
-          <wp:inline distT="0" distB="0" distL="0" distR="0" wp14:anchorId="09A3D4DE" wp14:editId="16FE4FB5">
-            <wp:extent cx="5731510" cy="3223895"/>
-            <wp:effectExtent l="0" t="0" r="2540" b="0"/>
-            <wp:docPr id="744398698" name="Picture 7"/>
+          <wp:inline distT="0" distB="0" distL="0" distR="0" wp14:anchorId="75BDEA10" wp14:editId="4CBCA6DF">
+            <wp:extent cx="5720080" cy="3219450"/>
+            <wp:effectExtent l="0" t="0" r="0" b="0"/>
+            <wp:docPr id="72324840" name="Picture 6"/>
             <wp:cNvGraphicFramePr>
               <a:graphicFrameLocks xmlns:a="http://schemas.openxmlformats.org/drawingml/2006/main" noChangeAspect="1"/>
             </wp:cNvGraphicFramePr>
@@ -443,7 +460,7 @@
               <a:graphicData uri="http://schemas.openxmlformats.org/drawingml/2006/picture">
                 <pic:pic xmlns:pic="http://schemas.openxmlformats.org/drawingml/2006/picture">
                   <pic:nvPicPr>
-                    <pic:cNvPr id="0" name="Picture 8"/>
+                    <pic:cNvPr id="0" name="Picture 6"/>
                     <pic:cNvPicPr>
                       <a:picLocks noChangeAspect="1" noChangeArrowheads="1"/>
                     </pic:cNvPicPr>
@@ -464,7 +481,7 @@
                   <pic:spPr bwMode="auto">
                     <a:xfrm>
                       <a:off x="0" y="0"/>
-                      <a:ext cx="5731510" cy="3223895"/>
+                      <a:ext cx="5720080" cy="3219450"/>
                     </a:xfrm>
                     <a:prstGeom prst="rect">
                       <a:avLst/>
@@ -486,8 +503,8 @@
         <w:jc w:val="center"/>
         <w:rPr>
           <w:rFonts w:ascii="Arial Rounded MT Bold" w:hAnsi="Arial Rounded MT Bold"/>
-          <w:sz w:val="32"/>
-          <w:szCs w:val="32"/>
+          <w:sz w:val="36"/>
+          <w:szCs w:val="36"/>
           <w:u w:val="single"/>
         </w:rPr>
       </w:pPr>
@@ -497,8 +514,8 @@
         <w:jc w:val="center"/>
         <w:rPr>
           <w:rFonts w:ascii="Arial Rounded MT Bold" w:hAnsi="Arial Rounded MT Bold"/>
-          <w:sz w:val="32"/>
-          <w:szCs w:val="32"/>
+          <w:sz w:val="36"/>
+          <w:szCs w:val="36"/>
           <w:u w:val="single"/>
         </w:rPr>
       </w:pPr>
@@ -506,15 +523,16 @@
         <w:rPr>
           <w:rFonts w:ascii="Arial Rounded MT Bold" w:hAnsi="Arial Rounded MT Bold"/>
           <w:noProof/>
-          <w:sz w:val="32"/>
-          <w:szCs w:val="32"/>
-          <w:u w:val="single"/>
-        </w:rPr>
+          <w:sz w:val="36"/>
+          <w:szCs w:val="36"/>
+          <w:u w:val="single"/>
+        </w:rPr>
+        <w:lastRenderedPageBreak/>
         <w:drawing>
-          <wp:inline distT="0" distB="0" distL="0" distR="0" wp14:anchorId="47AE9539" wp14:editId="362CF6AC">
-            <wp:extent cx="5729605" cy="3386455"/>
-            <wp:effectExtent l="0" t="0" r="4445" b="4445"/>
-            <wp:docPr id="1952037106" name="Picture 8"/>
+          <wp:inline distT="0" distB="0" distL="0" distR="0" wp14:anchorId="4AB12ED0" wp14:editId="36393BEC">
+            <wp:extent cx="5720080" cy="3219450"/>
+            <wp:effectExtent l="0" t="0" r="0" b="0"/>
+            <wp:docPr id="396591431" name="Picture 8"/>
             <wp:cNvGraphicFramePr>
               <a:graphicFrameLocks xmlns:a="http://schemas.openxmlformats.org/drawingml/2006/main" noChangeAspect="1"/>
             </wp:cNvGraphicFramePr>
@@ -522,13 +540,70 @@
               <a:graphicData uri="http://schemas.openxmlformats.org/drawingml/2006/picture">
                 <pic:pic xmlns:pic="http://schemas.openxmlformats.org/drawingml/2006/picture">
                   <pic:nvPicPr>
-                    <pic:cNvPr id="0" name="Picture 10"/>
+                    <pic:cNvPr id="0" name="Picture 8"/>
                     <pic:cNvPicPr>
                       <a:picLocks noChangeAspect="1" noChangeArrowheads="1"/>
                     </pic:cNvPicPr>
                   </pic:nvPicPr>
                   <pic:blipFill>
-                    <a:blip r:embed="rId10">
+                    <a:blip r:embed="rId10" cstate="print">
+                      <a:extLst>
+                        <a:ext uri="{28A0092B-C50C-407E-A947-70E740481C1C}">
+                          <a14:useLocalDpi xmlns:a14="http://schemas.microsoft.com/office/drawing/2010/main" val="0"/>
+                        </a:ext>
+                      </a:extLst>
+                    </a:blip>
+                    <a:srcRect/>
+                    <a:stretch>
+                      <a:fillRect/>
+                    </a:stretch>
+                  </pic:blipFill>
+                  <pic:spPr bwMode="auto">
+                    <a:xfrm>
+                      <a:off x="0" y="0"/>
+                      <a:ext cx="5720080" cy="3219450"/>
+                    </a:xfrm>
+                    <a:prstGeom prst="rect">
+                      <a:avLst/>
+                    </a:prstGeom>
+                    <a:noFill/>
+                    <a:ln>
+                      <a:noFill/>
+                    </a:ln>
+                  </pic:spPr>
+                </pic:pic>
+              </a:graphicData>
+            </a:graphic>
+          </wp:inline>
+        </w:drawing>
+      </w:r>
+      <w:r>
+        <w:rPr>
+          <w:rFonts w:ascii="Arial Rounded MT Bold" w:hAnsi="Arial Rounded MT Bold"/>
+          <w:noProof/>
+          <w:sz w:val="36"/>
+          <w:szCs w:val="36"/>
+          <w:u w:val="single"/>
+        </w:rPr>
+        <w:drawing>
+          <wp:inline distT="0" distB="0" distL="0" distR="0" wp14:anchorId="182B56FB" wp14:editId="5FAD28EC">
+            <wp:extent cx="5729605" cy="3386455"/>
+            <wp:effectExtent l="0" t="0" r="4445" b="4445"/>
+            <wp:docPr id="306475582" name="Picture 7"/>
+            <wp:cNvGraphicFramePr>
+              <a:graphicFrameLocks xmlns:a="http://schemas.openxmlformats.org/drawingml/2006/main" noChangeAspect="1"/>
+            </wp:cNvGraphicFramePr>
+            <a:graphic xmlns:a="http://schemas.openxmlformats.org/drawingml/2006/main">
+              <a:graphicData uri="http://schemas.openxmlformats.org/drawingml/2006/picture">
+                <pic:pic xmlns:pic="http://schemas.openxmlformats.org/drawingml/2006/picture">
+                  <pic:nvPicPr>
+                    <pic:cNvPr id="0" name="Picture 7"/>
+                    <pic:cNvPicPr>
+                      <a:picLocks noChangeAspect="1" noChangeArrowheads="1"/>
+                    </pic:cNvPicPr>
+                  </pic:nvPicPr>
+                  <pic:blipFill>
+                    <a:blip r:embed="rId11">
                       <a:extLst>
                         <a:ext uri="{28A0092B-C50C-407E-A947-70E740481C1C}">
                           <a14:useLocalDpi xmlns:a14="http://schemas.microsoft.com/office/drawing/2010/main" val="0"/>
@@ -544,73 +619,6 @@
                     <a:xfrm>
                       <a:off x="0" y="0"/>
                       <a:ext cx="5729605" cy="3386455"/>
-                    </a:xfrm>
-                    <a:prstGeom prst="rect">
-                      <a:avLst/>
-                    </a:prstGeom>
-                    <a:noFill/>
-                    <a:ln>
-                      <a:noFill/>
-                    </a:ln>
-                  </pic:spPr>
-                </pic:pic>
-              </a:graphicData>
-            </a:graphic>
-          </wp:inline>
-        </w:drawing>
-      </w:r>
-    </w:p>
-    <w:p>
-      <w:pPr>
-        <w:jc w:val="center"/>
-        <w:rPr>
-          <w:rFonts w:ascii="Arial Rounded MT Bold" w:hAnsi="Arial Rounded MT Bold"/>
-          <w:sz w:val="32"/>
-          <w:szCs w:val="32"/>
-        </w:rPr>
-      </w:pPr>
-      <w:r>
-        <w:rPr>
-          <w:rFonts w:ascii="Arial Rounded MT Bold" w:hAnsi="Arial Rounded MT Bold"/>
-          <w:noProof/>
-          <w:sz w:val="32"/>
-          <w:szCs w:val="32"/>
-        </w:rPr>
-        <w:lastRenderedPageBreak/>
-        <w:drawing>
-          <wp:inline distT="0" distB="0" distL="0" distR="0" wp14:anchorId="1799C272" wp14:editId="57634942">
-            <wp:extent cx="5720080" cy="3219450"/>
-            <wp:effectExtent l="0" t="0" r="0" b="0"/>
-            <wp:docPr id="1208425715" name="Picture 9"/>
-            <wp:cNvGraphicFramePr>
-              <a:graphicFrameLocks xmlns:a="http://schemas.openxmlformats.org/drawingml/2006/main" noChangeAspect="1"/>
-            </wp:cNvGraphicFramePr>
-            <a:graphic xmlns:a="http://schemas.openxmlformats.org/drawingml/2006/main">
-              <a:graphicData uri="http://schemas.openxmlformats.org/drawingml/2006/picture">
-                <pic:pic xmlns:pic="http://schemas.openxmlformats.org/drawingml/2006/picture">
-                  <pic:nvPicPr>
-                    <pic:cNvPr id="0" name="Picture 11"/>
-                    <pic:cNvPicPr>
-                      <a:picLocks noChangeAspect="1" noChangeArrowheads="1"/>
-                    </pic:cNvPicPr>
-                  </pic:nvPicPr>
-                  <pic:blipFill>
-                    <a:blip r:embed="rId11" cstate="print">
-                      <a:extLst>
-                        <a:ext uri="{28A0092B-C50C-407E-A947-70E740481C1C}">
-                          <a14:useLocalDpi xmlns:a14="http://schemas.microsoft.com/office/drawing/2010/main" val="0"/>
-                        </a:ext>
-                      </a:extLst>
-                    </a:blip>
-                    <a:srcRect/>
-                    <a:stretch>
-                      <a:fillRect/>
-                    </a:stretch>
-                  </pic:blipFill>
-                  <pic:spPr bwMode="auto">
-                    <a:xfrm>
-                      <a:off x="0" y="0"/>
-                      <a:ext cx="5720080" cy="3219450"/>
                     </a:xfrm>
                     <a:prstGeom prst="rect">
                       <a:avLst/>
@@ -1045,7 +1053,7 @@
     <w:link w:val="Heading1Char"/>
     <w:uiPriority w:val="9"/>
     <w:qFormat/>
-    <w:rsid w:val="007D709E"/>
+    <w:rsid w:val="00D30703"/>
     <w:pPr>
       <w:keepNext/>
       <w:keepLines/>
@@ -1068,7 +1076,7 @@
     <w:semiHidden/>
     <w:unhideWhenUsed/>
     <w:qFormat/>
-    <w:rsid w:val="007D709E"/>
+    <w:rsid w:val="00D30703"/>
     <w:pPr>
       <w:keepNext/>
       <w:keepLines/>
@@ -1091,7 +1099,7 @@
     <w:semiHidden/>
     <w:unhideWhenUsed/>
     <w:qFormat/>
-    <w:rsid w:val="007D709E"/>
+    <w:rsid w:val="00D30703"/>
     <w:pPr>
       <w:keepNext/>
       <w:keepLines/>
@@ -1114,7 +1122,7 @@
     <w:semiHidden/>
     <w:unhideWhenUsed/>
     <w:qFormat/>
-    <w:rsid w:val="007D709E"/>
+    <w:rsid w:val="00D30703"/>
     <w:pPr>
       <w:keepNext/>
       <w:keepLines/>
@@ -1137,7 +1145,7 @@
     <w:semiHidden/>
     <w:unhideWhenUsed/>
     <w:qFormat/>
-    <w:rsid w:val="007D709E"/>
+    <w:rsid w:val="00D30703"/>
     <w:pPr>
       <w:keepNext/>
       <w:keepLines/>
@@ -1158,7 +1166,7 @@
     <w:semiHidden/>
     <w:unhideWhenUsed/>
     <w:qFormat/>
-    <w:rsid w:val="007D709E"/>
+    <w:rsid w:val="00D30703"/>
     <w:pPr>
       <w:keepNext/>
       <w:keepLines/>
@@ -1181,7 +1189,7 @@
     <w:semiHidden/>
     <w:unhideWhenUsed/>
     <w:qFormat/>
-    <w:rsid w:val="007D709E"/>
+    <w:rsid w:val="00D30703"/>
     <w:pPr>
       <w:keepNext/>
       <w:keepLines/>
@@ -1202,7 +1210,7 @@
     <w:semiHidden/>
     <w:unhideWhenUsed/>
     <w:qFormat/>
-    <w:rsid w:val="007D709E"/>
+    <w:rsid w:val="00D30703"/>
     <w:pPr>
       <w:keepNext/>
       <w:keepLines/>
@@ -1225,7 +1233,7 @@
     <w:semiHidden/>
     <w:unhideWhenUsed/>
     <w:qFormat/>
-    <w:rsid w:val="007D709E"/>
+    <w:rsid w:val="00D30703"/>
     <w:pPr>
       <w:keepNext/>
       <w:keepLines/>
@@ -1269,7 +1277,7 @@
     <w:basedOn w:val="DefaultParagraphFont"/>
     <w:link w:val="Heading1"/>
     <w:uiPriority w:val="9"/>
-    <w:rsid w:val="007D709E"/>
+    <w:rsid w:val="00D30703"/>
     <w:rPr>
       <w:rFonts w:asciiTheme="majorHAnsi" w:eastAsiaTheme="majorEastAsia" w:hAnsiTheme="majorHAnsi" w:cstheme="majorBidi"/>
       <w:color w:val="2F5496" w:themeColor="accent1" w:themeShade="BF"/>
@@ -1283,7 +1291,7 @@
     <w:link w:val="Heading2"/>
     <w:uiPriority w:val="9"/>
     <w:semiHidden/>
-    <w:rsid w:val="007D709E"/>
+    <w:rsid w:val="00D30703"/>
     <w:rPr>
       <w:rFonts w:asciiTheme="majorHAnsi" w:eastAsiaTheme="majorEastAsia" w:hAnsiTheme="majorHAnsi" w:cstheme="majorBidi"/>
       <w:color w:val="2F5496" w:themeColor="accent1" w:themeShade="BF"/>
@@ -1297,7 +1305,7 @@
     <w:link w:val="Heading3"/>
     <w:uiPriority w:val="9"/>
     <w:semiHidden/>
-    <w:rsid w:val="007D709E"/>
+    <w:rsid w:val="00D30703"/>
     <w:rPr>
       <w:rFonts w:eastAsiaTheme="majorEastAsia" w:cstheme="majorBidi"/>
       <w:color w:val="2F5496" w:themeColor="accent1" w:themeShade="BF"/>
@@ -1311,7 +1319,7 @@
     <w:link w:val="Heading4"/>
     <w:uiPriority w:val="9"/>
     <w:semiHidden/>
-    <w:rsid w:val="007D709E"/>
+    <w:rsid w:val="00D30703"/>
     <w:rPr>
       <w:rFonts w:eastAsiaTheme="majorEastAsia" w:cstheme="majorBidi"/>
       <w:i/>
@@ -1325,7 +1333,7 @@
     <w:link w:val="Heading5"/>
     <w:uiPriority w:val="9"/>
     <w:semiHidden/>
-    <w:rsid w:val="007D709E"/>
+    <w:rsid w:val="00D30703"/>
     <w:rPr>
       <w:rFonts w:eastAsiaTheme="majorEastAsia" w:cstheme="majorBidi"/>
       <w:color w:val="2F5496" w:themeColor="accent1" w:themeShade="BF"/>
@@ -1337,7 +1345,7 @@
     <w:link w:val="Heading6"/>
     <w:uiPriority w:val="9"/>
     <w:semiHidden/>
-    <w:rsid w:val="007D709E"/>
+    <w:rsid w:val="00D30703"/>
     <w:rPr>
       <w:rFonts w:eastAsiaTheme="majorEastAsia" w:cstheme="majorBidi"/>
       <w:i/>
@@ -1351,7 +1359,7 @@
     <w:link w:val="Heading7"/>
     <w:uiPriority w:val="9"/>
     <w:semiHidden/>
-    <w:rsid w:val="007D709E"/>
+    <w:rsid w:val="00D30703"/>
     <w:rPr>
       <w:rFonts w:eastAsiaTheme="majorEastAsia" w:cstheme="majorBidi"/>
       <w:color w:val="595959" w:themeColor="text1" w:themeTint="A6"/>
@@ -1363,7 +1371,7 @@
     <w:link w:val="Heading8"/>
     <w:uiPriority w:val="9"/>
     <w:semiHidden/>
-    <w:rsid w:val="007D709E"/>
+    <w:rsid w:val="00D30703"/>
     <w:rPr>
       <w:rFonts w:eastAsiaTheme="majorEastAsia" w:cstheme="majorBidi"/>
       <w:i/>
@@ -1377,7 +1385,7 @@
     <w:link w:val="Heading9"/>
     <w:uiPriority w:val="9"/>
     <w:semiHidden/>
-    <w:rsid w:val="007D709E"/>
+    <w:rsid w:val="00D30703"/>
     <w:rPr>
       <w:rFonts w:eastAsiaTheme="majorEastAsia" w:cstheme="majorBidi"/>
       <w:color w:val="272727" w:themeColor="text1" w:themeTint="D8"/>
@@ -1390,7 +1398,7 @@
     <w:link w:val="TitleChar"/>
     <w:uiPriority w:val="10"/>
     <w:qFormat/>
-    <w:rsid w:val="007D709E"/>
+    <w:rsid w:val="00D30703"/>
     <w:pPr>
       <w:spacing w:after="80" w:line="240" w:lineRule="auto"/>
       <w:contextualSpacing/>
@@ -1408,7 +1416,7 @@
     <w:basedOn w:val="DefaultParagraphFont"/>
     <w:link w:val="Title"/>
     <w:uiPriority w:val="10"/>
-    <w:rsid w:val="007D709E"/>
+    <w:rsid w:val="00D30703"/>
     <w:rPr>
       <w:rFonts w:asciiTheme="majorHAnsi" w:eastAsiaTheme="majorEastAsia" w:hAnsiTheme="majorHAnsi" w:cstheme="majorBidi"/>
       <w:spacing w:val="-10"/>
@@ -1424,7 +1432,7 @@
     <w:link w:val="SubtitleChar"/>
     <w:uiPriority w:val="11"/>
     <w:qFormat/>
-    <w:rsid w:val="007D709E"/>
+    <w:rsid w:val="00D30703"/>
     <w:pPr>
       <w:numPr>
         <w:ilvl w:val="1"/>
@@ -1443,7 +1451,7 @@
     <w:basedOn w:val="DefaultParagraphFont"/>
     <w:link w:val="Subtitle"/>
     <w:uiPriority w:val="11"/>
-    <w:rsid w:val="007D709E"/>
+    <w:rsid w:val="00D30703"/>
     <w:rPr>
       <w:rFonts w:eastAsiaTheme="majorEastAsia" w:cstheme="majorBidi"/>
       <w:color w:val="595959" w:themeColor="text1" w:themeTint="A6"/>
@@ -1459,7 +1467,7 @@
     <w:link w:val="QuoteChar"/>
     <w:uiPriority w:val="29"/>
     <w:qFormat/>
-    <w:rsid w:val="007D709E"/>
+    <w:rsid w:val="00D30703"/>
     <w:pPr>
       <w:spacing w:before="160"/>
       <w:jc w:val="center"/>
@@ -1475,7 +1483,7 @@
     <w:basedOn w:val="DefaultParagraphFont"/>
     <w:link w:val="Quote"/>
     <w:uiPriority w:val="29"/>
-    <w:rsid w:val="007D709E"/>
+    <w:rsid w:val="00D30703"/>
     <w:rPr>
       <w:i/>
       <w:iCs/>
@@ -1487,7 +1495,7 @@
     <w:basedOn w:val="Normal"/>
     <w:uiPriority w:val="34"/>
     <w:qFormat/>
-    <w:rsid w:val="007D709E"/>
+    <w:rsid w:val="00D30703"/>
     <w:pPr>
       <w:ind w:left="720"/>
       <w:contextualSpacing/>
@@ -1498,7 +1506,7 @@
     <w:basedOn w:val="DefaultParagraphFont"/>
     <w:uiPriority w:val="21"/>
     <w:qFormat/>
-    <w:rsid w:val="007D709E"/>
+    <w:rsid w:val="00D30703"/>
     <w:rPr>
       <w:i/>
       <w:iCs/>
@@ -1512,7 +1520,7 @@
     <w:link w:val="IntenseQuoteChar"/>
     <w:uiPriority w:val="30"/>
     <w:qFormat/>
-    <w:rsid w:val="007D709E"/>
+    <w:rsid w:val="00D30703"/>
     <w:pPr>
       <w:pBdr>
         <w:top w:val="single" w:sz="4" w:space="10" w:color="2F5496" w:themeColor="accent1" w:themeShade="BF"/>
@@ -1533,7 +1541,7 @@
     <w:basedOn w:val="DefaultParagraphFont"/>
     <w:link w:val="IntenseQuote"/>
     <w:uiPriority w:val="30"/>
-    <w:rsid w:val="007D709E"/>
+    <w:rsid w:val="00D30703"/>
     <w:rPr>
       <w:i/>
       <w:iCs/>
@@ -1545,7 +1553,7 @@
     <w:basedOn w:val="DefaultParagraphFont"/>
     <w:uiPriority w:val="32"/>
     <w:qFormat/>
-    <w:rsid w:val="007D709E"/>
+    <w:rsid w:val="00D30703"/>
     <w:rPr>
       <w:b/>
       <w:bCs/>

</xml_diff>